<commit_message>
add words in March 4th
</commit_message>
<xml_diff>
--- a/readme.docx
+++ b/readme.docx
@@ -119,11 +119,11 @@
           <w:rFonts w:hint="eastAsia"/>
           <w:lang w:val="en-US" w:eastAsia="zh-CN"/>
         </w:rPr>
-        <w:t>星期六，晴，今天天气很好，我和朋友一起出去玩了</w:t>
+        <w:t>星期六，晴，今天天气很好，我和朋友一起出去玩了。又是开心的一天呢</w:t>
       </w:r>
       <w:bookmarkStart w:id="0" w:name="_GoBack"/>
-    </w:p>
-    <w:bookmarkEnd w:id="0"/>
+      <w:bookmarkEnd w:id="0"/>
+    </w:p>
     <w:sectPr>
       <w:pgSz w:w="11906" w:h="16838"/>
       <w:pgMar w:top="1440" w:right="1800" w:bottom="1440" w:left="1800" w:header="851" w:footer="992" w:gutter="0"/>

</xml_diff>